<commit_message>
cleaned index and App slightly
</commit_message>
<xml_diff>
--- a/Letter_Template_Copy.docx
+++ b/Letter_Template_Copy.docx
@@ -193,25 +193,7 @@
       <w:r>
         <w:br/>
         <w:br/>
-        <w:t>Dear [Employer],</w:t>
-        <w:br/>
-        <w:br/>
-        <w:t>This letter is to inform you that [Employee Name] has been diagnosed with Attention Deficit Hyperactivity Disorder (ADHD) and anxiety. As a result, [Employee Name] requires certain accommodations in order to perform their job duties.</w:t>
-        <w:br/>
-        <w:br/>
-        <w:t>For ADHD, [Employee Name] requires a flexible work schedule, including the ability to take breaks throughout the day and work from home when needed. [Employee Name] also needs a quiet workspace with minimal distractions.</w:t>
-        <w:br/>
-        <w:br/>
-        <w:t>For anxiety, [Employee Name] needs a supportive work environment with clear expectations and deadlines. [Employee Name] also needs access to mental health resources, such as counseling and support groups.</w:t>
-        <w:br/>
-        <w:br/>
-        <w:t>We appreciate your understanding and support in providing these accommodations for [Employee Name]. If you have any questions or concerns, please do not hesitate to contact me.</w:t>
-        <w:br/>
-        <w:br/>
-        <w:t>Sincerely,</w:t>
-        <w:br/>
-        <w:br/>
-        <w:t>[Doctor Name]</w:t>
+        <w:t>Hi there!</w:t>
       </w:r>
     </w:p>
     <w:sectPr>

</xml_diff>

<commit_message>
created upload file feature with minor bugs related to reloading
</commit_message>
<xml_diff>
--- a/Letter_Template_Copy.docx
+++ b/Letter_Template_Copy.docx
@@ -56,7 +56,7 @@
                 <wp:inline distB="0" distT="0" distL="0" distR="0">
                   <wp:extent cx="1417602" cy="605315"/>
                   <wp:effectExtent b="0" l="0" r="0" t="0"/>
-                  <wp:docPr id="1" name="image1.png"/>
+                  <wp:docPr id="2" name="image1.png"/>
                   <a:graphic>
                     <a:graphicData uri="http://schemas.openxmlformats.org/drawingml/2006/picture">
                       <pic:pic>
@@ -65,7 +65,7 @@
                           <pic:cNvPicPr preferRelativeResize="0"/>
                         </pic:nvPicPr>
                         <pic:blipFill>
-                          <a:blip r:embed="rId6"/>
+                          <a:blip r:embed="rId7"/>
                           <a:srcRect b="0" l="0" r="0" t="0"/>
                           <a:stretch>
                             <a:fillRect/>
@@ -190,42 +190,38 @@
       </w:r>
     </w:p>
     <w:p>
+      <w:pPr>
+        <w:rPr/>
+      </w:pPr>
       <w:r>
-        <w:br/>
-        <w:br/>
-        <w:t>Dear [High School],</w:t>
-        <w:br/>
-        <w:br/>
-        <w:t>I am writing to you on behalf of [Patient], who is a student at your school. [Patient] has been diagnosed with Attention Deficit Hyperactivity Disorder (ADHD) and I am writing to request special accommodations to help [Patient] succeed in their academic pursuits.</w:t>
-        <w:br/>
-        <w:br/>
-        <w:t>ADHD is a neurological disorder that affects the ability to focus and concentrate. It can also cause difficulty with organization, impulsivity, and hyperactivity. As a result, [Patient] may need additional support in order to succeed in their studies.</w:t>
-        <w:br/>
-        <w:br/>
-        <w:t>I am requesting that [Patient] be provided with the following accommodations:</w:t>
-        <w:br/>
-        <w:br/>
-        <w:t>- Extended time on tests and assignments</w:t>
-        <w:br/>
-        <w:t>- A quiet, distraction-free environment for tests and assignments</w:t>
-        <w:br/>
-        <w:t>- A note-taker in class</w:t>
-        <w:br/>
-        <w:t>- A reduced course load</w:t>
-        <w:br/>
-        <w:t>- Access to a tutor</w:t>
-        <w:br/>
-        <w:br/>
-        <w:t>These accommodations will help [Patient] to focus and succeed in their studies. I am confident that with the right support, [Patient] will be able to reach their full potential.</w:t>
-        <w:br/>
-        <w:br/>
-        <w:t>If you have any questions or would like to discuss this further, please do not hesitate to contact me.</w:t>
+        <w:rPr>
+          <w:rtl w:val="0"/>
+        </w:rPr>
+      </w:r>
+    </w:p>
+    <w:p>
+      <w:r>
+        <w:br/>
+        <w:br/>
+        <w:t>Dear [Insert Entity/Person Letter is Addressed To],</w:t>
+        <w:br/>
+        <w:br/>
+        <w:t>I am writing to you regarding [Insert Patient Name], who is currently under my care for [Insert Illness].</w:t>
+        <w:br/>
+        <w:br/>
+        <w:t>[Insert Patient Name] has been experiencing [Insert Symptoms], which I believe are indicative of [Insert Illness]. I have conducted a thorough examination and have determined that [Insert Patient Name] is in need of [Insert Treatment].</w:t>
+        <w:br/>
+        <w:br/>
+        <w:t>I understand that [Insert Treatment] may be expensive, and I am willing to work with you to ensure that [Insert Patient Name] receives the care they need. I am confident that with the right treatment, [Insert Patient Name] will be able to make a full recovery.</w:t>
+        <w:br/>
+        <w:br/>
+        <w:t>If you have any questions or concerns, please do not hesitate to contact me. I am available to discuss [Insert Patient Name]'s treatment plan and any other matters related to their care.</w:t>
         <w:br/>
         <w:br/>
         <w:t>Sincerely,</w:t>
         <w:br/>
         <w:br/>
-        <w:t>Dr. John Deere</w:t>
+        <w:t>[Insert Doctor Name]</w:t>
       </w:r>
     </w:p>
     <w:sectPr>
@@ -375,6 +371,155 @@
       <w:sz w:val="52"/>
       <w:szCs w:val="52"/>
     </w:rPr>
+  </w:style>
+  <w:style w:type="paragraph" w:styleId="Normal" w:default="1">
+    <w:name w:val="normal"/>
+  </w:style>
+  <w:style w:type="table" w:styleId="TableNormal" w:default="1">
+    <w:name w:val="Table Normal"/>
+  </w:style>
+  <w:style w:type="paragraph" w:styleId="Heading1">
+    <w:name w:val="heading 1"/>
+    <w:basedOn w:val="Normal"/>
+    <w:next w:val="Normal"/>
+    <w:pPr>
+      <w:keepNext w:val="1"/>
+      <w:keepLines w:val="1"/>
+      <w:pageBreakBefore w:val="0"/>
+      <w:spacing w:after="120" w:before="400" w:lineRule="auto"/>
+    </w:pPr>
+    <w:rPr>
+      <w:sz w:val="40"/>
+      <w:szCs w:val="40"/>
+    </w:rPr>
+  </w:style>
+  <w:style w:type="paragraph" w:styleId="Heading2">
+    <w:name w:val="heading 2"/>
+    <w:basedOn w:val="Normal"/>
+    <w:next w:val="Normal"/>
+    <w:pPr>
+      <w:keepNext w:val="1"/>
+      <w:keepLines w:val="1"/>
+      <w:pageBreakBefore w:val="0"/>
+      <w:spacing w:after="120" w:before="360" w:lineRule="auto"/>
+    </w:pPr>
+    <w:rPr>
+      <w:b w:val="0"/>
+      <w:sz w:val="32"/>
+      <w:szCs w:val="32"/>
+    </w:rPr>
+  </w:style>
+  <w:style w:type="paragraph" w:styleId="Heading3">
+    <w:name w:val="heading 3"/>
+    <w:basedOn w:val="Normal"/>
+    <w:next w:val="Normal"/>
+    <w:pPr>
+      <w:keepNext w:val="1"/>
+      <w:keepLines w:val="1"/>
+      <w:pageBreakBefore w:val="0"/>
+      <w:spacing w:after="80" w:before="320" w:lineRule="auto"/>
+    </w:pPr>
+    <w:rPr>
+      <w:b w:val="0"/>
+      <w:color w:val="434343"/>
+      <w:sz w:val="28"/>
+      <w:szCs w:val="28"/>
+    </w:rPr>
+  </w:style>
+  <w:style w:type="paragraph" w:styleId="Heading4">
+    <w:name w:val="heading 4"/>
+    <w:basedOn w:val="Normal"/>
+    <w:next w:val="Normal"/>
+    <w:pPr>
+      <w:keepNext w:val="1"/>
+      <w:keepLines w:val="1"/>
+      <w:pageBreakBefore w:val="0"/>
+      <w:spacing w:after="80" w:before="280" w:lineRule="auto"/>
+    </w:pPr>
+    <w:rPr>
+      <w:color w:val="666666"/>
+      <w:sz w:val="24"/>
+      <w:szCs w:val="24"/>
+    </w:rPr>
+  </w:style>
+  <w:style w:type="paragraph" w:styleId="Heading5">
+    <w:name w:val="heading 5"/>
+    <w:basedOn w:val="Normal"/>
+    <w:next w:val="Normal"/>
+    <w:pPr>
+      <w:keepNext w:val="1"/>
+      <w:keepLines w:val="1"/>
+      <w:pageBreakBefore w:val="0"/>
+      <w:spacing w:after="80" w:before="240" w:lineRule="auto"/>
+    </w:pPr>
+    <w:rPr>
+      <w:color w:val="666666"/>
+      <w:sz w:val="22"/>
+      <w:szCs w:val="22"/>
+    </w:rPr>
+  </w:style>
+  <w:style w:type="paragraph" w:styleId="Heading6">
+    <w:name w:val="heading 6"/>
+    <w:basedOn w:val="Normal"/>
+    <w:next w:val="Normal"/>
+    <w:pPr>
+      <w:keepNext w:val="1"/>
+      <w:keepLines w:val="1"/>
+      <w:pageBreakBefore w:val="0"/>
+      <w:spacing w:after="80" w:before="240" w:lineRule="auto"/>
+    </w:pPr>
+    <w:rPr>
+      <w:i w:val="1"/>
+      <w:color w:val="666666"/>
+      <w:sz w:val="22"/>
+      <w:szCs w:val="22"/>
+    </w:rPr>
+  </w:style>
+  <w:style w:type="paragraph" w:styleId="Title">
+    <w:name w:val="Title"/>
+    <w:basedOn w:val="Normal"/>
+    <w:next w:val="Normal"/>
+    <w:pPr>
+      <w:keepNext w:val="1"/>
+      <w:keepLines w:val="1"/>
+      <w:pageBreakBefore w:val="0"/>
+      <w:spacing w:after="60" w:before="0" w:lineRule="auto"/>
+    </w:pPr>
+    <w:rPr>
+      <w:sz w:val="52"/>
+      <w:szCs w:val="52"/>
+    </w:rPr>
+  </w:style>
+  <w:style w:type="paragraph" w:styleId="Subtitle">
+    <w:name w:val="Subtitle"/>
+    <w:basedOn w:val="Normal"/>
+    <w:next w:val="Normal"/>
+    <w:pPr>
+      <w:keepNext w:val="1"/>
+      <w:keepLines w:val="1"/>
+      <w:pageBreakBefore w:val="0"/>
+      <w:spacing w:after="320" w:before="0" w:lineRule="auto"/>
+    </w:pPr>
+    <w:rPr>
+      <w:rFonts w:ascii="Arial" w:cs="Arial" w:eastAsia="Arial" w:hAnsi="Arial"/>
+      <w:i w:val="0"/>
+      <w:color w:val="666666"/>
+      <w:sz w:val="30"/>
+      <w:szCs w:val="30"/>
+    </w:rPr>
+  </w:style>
+  <w:style w:type="table" w:styleId="Table1">
+    <w:basedOn w:val="TableNormal"/>
+    <w:tblPr>
+      <w:tblStyleRowBandSize w:val="1"/>
+      <w:tblStyleColBandSize w:val="1"/>
+      <w:tblCellMar>
+        <w:top w:w="0.0" w:type="dxa"/>
+        <w:left w:w="115.0" w:type="dxa"/>
+        <w:bottom w:w="0.0" w:type="dxa"/>
+        <w:right w:w="115.0" w:type="dxa"/>
+      </w:tblCellMar>
+    </w:tblPr>
   </w:style>
   <w:style w:type="paragraph" w:styleId="Subtitle">
     <w:name w:val="Subtitle"/>
@@ -728,4 +873,19 @@
   </a:objectDefaults>
   <a:extraClrSchemeLst/>
 </a:theme>
+</file>
+
+<file path=customXML/item1.xml><?xml version="1.0" encoding="utf-8"?>
+<go:gDocsCustomXmlDataStorage xmlns:go="http://customooxmlschemas.google.com/" xmlns:r="http://schemas.openxmlformats.org/officeDocument/2006/relationships" uri="GoogleDocsCustomDataVersion1">
+  <go:docsCustomData xmlns:go="http://customooxmlschemas.google.com/" roundtripDataSignature="AMtx7mjir6Uw6fUvEq5X8spII3PZ9VMAOw==">AMUW2mW3kGq0oo451URPDGNZSIU8TP0gCuyp98zPMzCAU7yxtBm+nQ2fJGx44T3hLULG9Is3Y1WeNvS9Q0H9GZqPAEoSawyGVzym5YvMdsOFuOZ1n/VlySM=</go:docsCustomData>
+</go:gDocsCustomXmlDataStorage>
+</file>
+
+<file path=customXML/itemProps1.xml><?xml version="1.0" encoding="utf-8"?>
+<ds:datastoreItem xmlns:ds="http://schemas.openxmlformats.org/officeDocument/2006/customXml" ds:itemID="{11111111-1234-1234-1234-123412341234}">
+  <ds:schemaRefs>
+    <ds:schemaRef ds:uri="http://schemas.openxmlformats.org/officeDocument/2006/relationships"/>
+    <ds:schemaRef ds:uri="http://customooxmlschemas.google.com/"/>
+  </ds:schemaRefs>
+</ds:datastoreItem>
 </file>
</xml_diff>

<commit_message>
fixed some of document upload bugs- still no error handling for this
</commit_message>
<xml_diff>
--- a/Letter_Template_Copy.docx
+++ b/Letter_Template_Copy.docx
@@ -2,193 +2,6 @@
 <file path=word/document.xml><?xml version="1.0" encoding="utf-8"?>
 <w:document xmlns:mc="http://schemas.openxmlformats.org/markup-compatibility/2006" xmlns:o="urn:schemas-microsoft-com:office:office" xmlns:r="http://schemas.openxmlformats.org/officeDocument/2006/relationships" xmlns:m="http://schemas.openxmlformats.org/officeDocument/2006/math" xmlns:v="urn:schemas-microsoft-com:vml" xmlns:wp="http://schemas.openxmlformats.org/drawingml/2006/wordprocessingDrawing" xmlns:w10="urn:schemas-microsoft-com:office:word" xmlns:w="http://schemas.openxmlformats.org/wordprocessingml/2006/main" xmlns:wne="http://schemas.microsoft.com/office/word/2006/wordml" xmlns:sl="http://schemas.openxmlformats.org/schemaLibrary/2006/main" xmlns:a="http://schemas.openxmlformats.org/drawingml/2006/main" xmlns:pic="http://schemas.openxmlformats.org/drawingml/2006/picture" xmlns:c="http://schemas.openxmlformats.org/drawingml/2006/chart" xmlns:lc="http://schemas.openxmlformats.org/drawingml/2006/lockedCanvas" xmlns:dgm="http://schemas.openxmlformats.org/drawingml/2006/diagram" xmlns:wps="http://schemas.microsoft.com/office/word/2010/wordprocessingShape" xmlns:wpg="http://schemas.microsoft.com/office/word/2010/wordprocessingGroup" xmlns:w14="http://schemas.microsoft.com/office/word/2010/wordml" xmlns:w15="http://schemas.microsoft.com/office/word/2012/wordml">
   <w:body>
-    <w:p>
-      <w:pPr>
-        <w:widowControl w:val="0"/>
-        <w:spacing w:line="276" w:lineRule="auto"/>
-        <w:rPr/>
-      </w:pPr>
-      <w:r>
-        <w:rPr>
-          <w:rtl w:val="0"/>
-        </w:rPr>
-        <w:t xml:space="preserve">         </w:t>
-      </w:r>
-    </w:p>
-    <w:tbl>
-      <w:tblPr>
-        <w:tblStyle w:val="Table1"/>
-        <w:tblW w:w="9360.0" w:type="dxa"/>
-        <w:jc w:val="left"/>
-        <w:tblInd w:w="-115.0" w:type="dxa"/>
-        <w:tblBorders>
-          <w:bottom w:color="000000" w:space="0" w:sz="4" w:val="single"/>
-        </w:tblBorders>
-        <w:tblLayout w:type="fixed"/>
-        <w:tblLook w:val="0600"/>
-      </w:tblPr>
-      <w:tblGrid>
-        <w:gridCol w:w="4738"/>
-        <w:gridCol w:w="4622"/>
-        <w:tblGridChange w:id="0">
-          <w:tblGrid>
-            <w:gridCol w:w="4738"/>
-            <w:gridCol w:w="4622"/>
-          </w:tblGrid>
-        </w:tblGridChange>
-      </w:tblGrid>
-      <w:tr>
-        <w:trPr>
-          <w:cantSplit w:val="0"/>
-          <w:trHeight w:val="1304" w:hRule="atLeast"/>
-          <w:tblHeader w:val="0"/>
-        </w:trPr>
-        <w:tc>
-          <w:tcPr/>
-          <w:p>
-            <w:pPr>
-              <w:spacing w:after="300" w:line="276" w:lineRule="auto"/>
-              <w:rPr/>
-            </w:pPr>
-            <w:r>
-              <w:rPr/>
-              <w:drawing>
-                <wp:inline distB="0" distT="0" distL="0" distR="0">
-                  <wp:extent cx="1417602" cy="605315"/>
-                  <wp:effectExtent b="0" l="0" r="0" t="0"/>
-                  <wp:docPr id="2" name="image1.png"/>
-                  <a:graphic>
-                    <a:graphicData uri="http://schemas.openxmlformats.org/drawingml/2006/picture">
-                      <pic:pic>
-                        <pic:nvPicPr>
-                          <pic:cNvPr id="0" name="image1.png"/>
-                          <pic:cNvPicPr preferRelativeResize="0"/>
-                        </pic:nvPicPr>
-                        <pic:blipFill>
-                          <a:blip r:embed="rId7"/>
-                          <a:srcRect b="0" l="0" r="0" t="0"/>
-                          <a:stretch>
-                            <a:fillRect/>
-                          </a:stretch>
-                        </pic:blipFill>
-                        <pic:spPr>
-                          <a:xfrm>
-                            <a:off x="0" y="0"/>
-                            <a:ext cx="1417602" cy="605315"/>
-                          </a:xfrm>
-                          <a:prstGeom prst="rect"/>
-                          <a:ln/>
-                        </pic:spPr>
-                      </pic:pic>
-                    </a:graphicData>
-                  </a:graphic>
-                </wp:inline>
-              </w:drawing>
-            </w:r>
-            <w:r>
-              <w:rPr>
-                <w:rtl w:val="0"/>
-              </w:rPr>
-            </w:r>
-          </w:p>
-        </w:tc>
-        <w:tc>
-          <w:tcPr/>
-          <w:p>
-            <w:pPr>
-              <w:spacing w:line="276" w:lineRule="auto"/>
-              <w:jc w:val="right"/>
-              <w:rPr>
-                <w:sz w:val="20"/>
-                <w:szCs w:val="20"/>
-              </w:rPr>
-            </w:pPr>
-            <w:r>
-              <w:rPr>
-                <w:sz w:val="20"/>
-                <w:szCs w:val="20"/>
-                <w:rtl w:val="0"/>
-              </w:rPr>
-              <w:t xml:space="preserve">5501 Fortunes Ridge Rd, Suite P</w:t>
-            </w:r>
-          </w:p>
-          <w:p>
-            <w:pPr>
-              <w:spacing w:line="276" w:lineRule="auto"/>
-              <w:jc w:val="right"/>
-              <w:rPr>
-                <w:sz w:val="20"/>
-                <w:szCs w:val="20"/>
-              </w:rPr>
-            </w:pPr>
-            <w:r>
-              <w:rPr>
-                <w:sz w:val="20"/>
-                <w:szCs w:val="20"/>
-                <w:rtl w:val="0"/>
-              </w:rPr>
-              <w:t xml:space="preserve">Durham, NC, 27713</w:t>
-            </w:r>
-          </w:p>
-          <w:p>
-            <w:pPr>
-              <w:spacing w:line="276" w:lineRule="auto"/>
-              <w:jc w:val="right"/>
-              <w:rPr>
-                <w:sz w:val="20"/>
-                <w:szCs w:val="20"/>
-              </w:rPr>
-            </w:pPr>
-            <w:r>
-              <w:rPr>
-                <w:sz w:val="20"/>
-                <w:szCs w:val="20"/>
-                <w:rtl w:val="0"/>
-              </w:rPr>
-              <w:t xml:space="preserve">919-391-7202</w:t>
-            </w:r>
-          </w:p>
-          <w:p>
-            <w:pPr>
-              <w:spacing w:line="276" w:lineRule="auto"/>
-              <w:jc w:val="right"/>
-              <w:rPr>
-                <w:sz w:val="20"/>
-                <w:szCs w:val="20"/>
-              </w:rPr>
-            </w:pPr>
-            <w:r>
-              <w:rPr>
-                <w:sz w:val="20"/>
-                <w:szCs w:val="20"/>
-                <w:rtl w:val="0"/>
-              </w:rPr>
-              <w:t xml:space="preserve">drboazak@animosanopsychiatry.com</w:t>
-            </w:r>
-          </w:p>
-        </w:tc>
-      </w:tr>
-    </w:tbl>
-    <w:p>
-      <w:pPr>
-        <w:rPr/>
-      </w:pPr>
-      <w:r>
-        <w:rPr>
-          <w:rtl w:val="0"/>
-        </w:rPr>
-      </w:r>
-    </w:p>
-    <w:p>
-      <w:pPr>
-        <w:rPr/>
-      </w:pPr>
-      <w:r>
-        <w:rPr>
-          <w:rtl w:val="0"/>
-        </w:rPr>
-      </w:r>
-    </w:p>
     <w:p>
       <w:pPr>
         <w:rPr/>
@@ -203,22 +16,25 @@
       <w:r>
         <w:br/>
         <w:br/>
-        <w:t>Dear [al;sdkjfnkl;asdjf],</w:t>
-        <w:br/>
-        <w:br/>
-        <w:t>I am writing to you regarding [aslkdfjalsk;djf;lkafsdj], a patient of mine. I have been monitoring [asdlkjfa;klsdjf;alksdjf] closely and have noticed some concerning changes in their condition.</w:t>
-        <w:br/>
-        <w:br/>
-        <w:t>I believe it is important to take the necessary steps to ensure [asdlkjfa;klsdjf;alksdjf] receives the best care possible. I would like to request that you review the patient's medical records and provide any advice or recommendations you may have.</w:t>
-        <w:br/>
-        <w:br/>
-        <w:t>I understand that this is a difficult situation, and I thank you for your time and consideration. Please do not hesitate to contact me if you have any questions or concerns.</w:t>
+        <w:t>Dear Roanoke Hospital,</w:t>
+        <w:br/>
+        <w:br/>
+        <w:t>I am writing to you on behalf of my patient, [Patient Name], who is currently under my care for depression and anxiety. I am writing to request that [Patient Name] be admitted to your hospital for further treatment and observation.</w:t>
+        <w:br/>
+        <w:br/>
+        <w:t>[Patient Name] has been under my care for several months and has been making progress in managing their depression and anxiety. However, I believe that hospitalization is necessary in order to ensure that [Patient Name] receives the best possible care and treatment.</w:t>
+        <w:br/>
+        <w:br/>
+        <w:t>I understand that hospitalization can be a difficult decision for both the patient and their family. However, I believe that it is in [Patient Name]'s best interest to receive the care and treatment that can only be provided in a hospital setting.</w:t>
+        <w:br/>
+        <w:br/>
+        <w:t>I am confident that Roanoke Hospital is the best place for [Patient Name] to receive the care and treatment they need. I am available to answer any questions you may have and to provide any additional information that may be necessary.</w:t>
         <w:br/>
         <w:br/>
         <w:t>Sincerely,</w:t>
         <w:br/>
         <w:br/>
-        <w:t>[asdlkfja;slkdjf;lkasjdf]</w:t>
+        <w:t>Dr. John Deere</w:t>
       </w:r>
     </w:p>
     <w:sectPr>
@@ -369,124 +185,6 @@
       <w:szCs w:val="52"/>
     </w:rPr>
   </w:style>
-  <w:style w:type="paragraph" w:styleId="Normal" w:default="1">
-    <w:name w:val="normal"/>
-  </w:style>
-  <w:style w:type="table" w:styleId="TableNormal" w:default="1">
-    <w:name w:val="Table Normal"/>
-  </w:style>
-  <w:style w:type="paragraph" w:styleId="Heading1">
-    <w:name w:val="heading 1"/>
-    <w:basedOn w:val="Normal"/>
-    <w:next w:val="Normal"/>
-    <w:pPr>
-      <w:keepNext w:val="1"/>
-      <w:keepLines w:val="1"/>
-      <w:pageBreakBefore w:val="0"/>
-      <w:spacing w:after="120" w:before="400" w:lineRule="auto"/>
-    </w:pPr>
-    <w:rPr>
-      <w:sz w:val="40"/>
-      <w:szCs w:val="40"/>
-    </w:rPr>
-  </w:style>
-  <w:style w:type="paragraph" w:styleId="Heading2">
-    <w:name w:val="heading 2"/>
-    <w:basedOn w:val="Normal"/>
-    <w:next w:val="Normal"/>
-    <w:pPr>
-      <w:keepNext w:val="1"/>
-      <w:keepLines w:val="1"/>
-      <w:pageBreakBefore w:val="0"/>
-      <w:spacing w:after="120" w:before="360" w:lineRule="auto"/>
-    </w:pPr>
-    <w:rPr>
-      <w:b w:val="0"/>
-      <w:sz w:val="32"/>
-      <w:szCs w:val="32"/>
-    </w:rPr>
-  </w:style>
-  <w:style w:type="paragraph" w:styleId="Heading3">
-    <w:name w:val="heading 3"/>
-    <w:basedOn w:val="Normal"/>
-    <w:next w:val="Normal"/>
-    <w:pPr>
-      <w:keepNext w:val="1"/>
-      <w:keepLines w:val="1"/>
-      <w:pageBreakBefore w:val="0"/>
-      <w:spacing w:after="80" w:before="320" w:lineRule="auto"/>
-    </w:pPr>
-    <w:rPr>
-      <w:b w:val="0"/>
-      <w:color w:val="434343"/>
-      <w:sz w:val="28"/>
-      <w:szCs w:val="28"/>
-    </w:rPr>
-  </w:style>
-  <w:style w:type="paragraph" w:styleId="Heading4">
-    <w:name w:val="heading 4"/>
-    <w:basedOn w:val="Normal"/>
-    <w:next w:val="Normal"/>
-    <w:pPr>
-      <w:keepNext w:val="1"/>
-      <w:keepLines w:val="1"/>
-      <w:pageBreakBefore w:val="0"/>
-      <w:spacing w:after="80" w:before="280" w:lineRule="auto"/>
-    </w:pPr>
-    <w:rPr>
-      <w:color w:val="666666"/>
-      <w:sz w:val="24"/>
-      <w:szCs w:val="24"/>
-    </w:rPr>
-  </w:style>
-  <w:style w:type="paragraph" w:styleId="Heading5">
-    <w:name w:val="heading 5"/>
-    <w:basedOn w:val="Normal"/>
-    <w:next w:val="Normal"/>
-    <w:pPr>
-      <w:keepNext w:val="1"/>
-      <w:keepLines w:val="1"/>
-      <w:pageBreakBefore w:val="0"/>
-      <w:spacing w:after="80" w:before="240" w:lineRule="auto"/>
-    </w:pPr>
-    <w:rPr>
-      <w:color w:val="666666"/>
-      <w:sz w:val="22"/>
-      <w:szCs w:val="22"/>
-    </w:rPr>
-  </w:style>
-  <w:style w:type="paragraph" w:styleId="Heading6">
-    <w:name w:val="heading 6"/>
-    <w:basedOn w:val="Normal"/>
-    <w:next w:val="Normal"/>
-    <w:pPr>
-      <w:keepNext w:val="1"/>
-      <w:keepLines w:val="1"/>
-      <w:pageBreakBefore w:val="0"/>
-      <w:spacing w:after="80" w:before="240" w:lineRule="auto"/>
-    </w:pPr>
-    <w:rPr>
-      <w:i w:val="1"/>
-      <w:color w:val="666666"/>
-      <w:sz w:val="22"/>
-      <w:szCs w:val="22"/>
-    </w:rPr>
-  </w:style>
-  <w:style w:type="paragraph" w:styleId="Title">
-    <w:name w:val="Title"/>
-    <w:basedOn w:val="Normal"/>
-    <w:next w:val="Normal"/>
-    <w:pPr>
-      <w:keepNext w:val="1"/>
-      <w:keepLines w:val="1"/>
-      <w:pageBreakBefore w:val="0"/>
-      <w:spacing w:after="60" w:before="0" w:lineRule="auto"/>
-    </w:pPr>
-    <w:rPr>
-      <w:sz w:val="52"/>
-      <w:szCs w:val="52"/>
-    </w:rPr>
-  </w:style>
   <w:style w:type="paragraph" w:styleId="Subtitle">
     <w:name w:val="Subtitle"/>
     <w:basedOn w:val="Normal"/>
@@ -504,50 +202,6 @@
       <w:sz w:val="30"/>
       <w:szCs w:val="30"/>
     </w:rPr>
-  </w:style>
-  <w:style w:type="table" w:styleId="Table1">
-    <w:basedOn w:val="TableNormal"/>
-    <w:tblPr>
-      <w:tblStyleRowBandSize w:val="1"/>
-      <w:tblStyleColBandSize w:val="1"/>
-      <w:tblCellMar>
-        <w:top w:w="0.0" w:type="dxa"/>
-        <w:left w:w="115.0" w:type="dxa"/>
-        <w:bottom w:w="0.0" w:type="dxa"/>
-        <w:right w:w="115.0" w:type="dxa"/>
-      </w:tblCellMar>
-    </w:tblPr>
-  </w:style>
-  <w:style w:type="paragraph" w:styleId="Subtitle">
-    <w:name w:val="Subtitle"/>
-    <w:basedOn w:val="Normal"/>
-    <w:next w:val="Normal"/>
-    <w:pPr>
-      <w:keepNext w:val="1"/>
-      <w:keepLines w:val="1"/>
-      <w:pageBreakBefore w:val="0"/>
-      <w:spacing w:after="320" w:before="0" w:lineRule="auto"/>
-    </w:pPr>
-    <w:rPr>
-      <w:rFonts w:ascii="Arial" w:cs="Arial" w:eastAsia="Arial" w:hAnsi="Arial"/>
-      <w:i w:val="0"/>
-      <w:color w:val="666666"/>
-      <w:sz w:val="30"/>
-      <w:szCs w:val="30"/>
-    </w:rPr>
-  </w:style>
-  <w:style w:type="table" w:styleId="Table1">
-    <w:basedOn w:val="TableNormal"/>
-    <w:tblPr>
-      <w:tblStyleRowBandSize w:val="1"/>
-      <w:tblStyleColBandSize w:val="1"/>
-      <w:tblCellMar>
-        <w:top w:w="0.0" w:type="dxa"/>
-        <w:left w:w="115.0" w:type="dxa"/>
-        <w:bottom w:w="0.0" w:type="dxa"/>
-        <w:right w:w="115.0" w:type="dxa"/>
-      </w:tblCellMar>
-    </w:tblPr>
   </w:style>
 </w:styles>
 </file>
@@ -870,19 +524,4 @@
   </a:objectDefaults>
   <a:extraClrSchemeLst/>
 </a:theme>
-</file>
-
-<file path=customXML/item1.xml><?xml version="1.0" encoding="utf-8"?>
-<go:gDocsCustomXmlDataStorage xmlns:go="http://customooxmlschemas.google.com/" xmlns:r="http://schemas.openxmlformats.org/officeDocument/2006/relationships" uri="GoogleDocsCustomDataVersion1">
-  <go:docsCustomData xmlns:go="http://customooxmlschemas.google.com/" roundtripDataSignature="AMtx7mjir6Uw6fUvEq5X8spII3PZ9VMAOw==">AMUW2mW3kGq0oo451URPDGNZSIU8TP0gCuyp98zPMzCAU7yxtBm+nQ2fJGx44T3hLULG9Is3Y1WeNvS9Q0H9GZqPAEoSawyGVzym5YvMdsOFuOZ1n/VlySM=</go:docsCustomData>
-</go:gDocsCustomXmlDataStorage>
-</file>
-
-<file path=customXML/itemProps1.xml><?xml version="1.0" encoding="utf-8"?>
-<ds:datastoreItem xmlns:ds="http://schemas.openxmlformats.org/officeDocument/2006/customXml" ds:itemID="{11111111-1234-1234-1234-123412341234}">
-  <ds:schemaRefs>
-    <ds:schemaRef ds:uri="http://schemas.openxmlformats.org/officeDocument/2006/relationships"/>
-    <ds:schemaRef ds:uri="http://customooxmlschemas.google.com/"/>
-  </ds:schemaRefs>
-</ds:datastoreItem>
 </file>
</xml_diff>